<commit_message>
added ppt for workshop
</commit_message>
<xml_diff>
--- a/docs/Proposed Agenda for ASM R Workshop.docx
+++ b/docs/Proposed Agenda for ASM R Workshop.docx
@@ -16,6 +16,142 @@
         </w:numPr>
       </w:pPr>
       <w:r>
+        <w:t>GITHUB</w:t>
+      </w:r>
+    </w:p>
+    <w:p>
+      <w:pPr>
+        <w:pStyle w:val="ListParagraph"/>
+        <w:numPr>
+          <w:ilvl w:val="1"/>
+          <w:numId w:val="1"/>
+        </w:numPr>
+      </w:pPr>
+      <w:r>
+        <w:t xml:space="preserve">Overview of Git &amp; </w:t>
+      </w:r>
+      <w:proofErr w:type="spellStart"/>
+      <w:r>
+        <w:t>Github</w:t>
+      </w:r>
+      <w:proofErr w:type="spellEnd"/>
+    </w:p>
+    <w:p>
+      <w:pPr>
+        <w:pStyle w:val="ListParagraph"/>
+        <w:numPr>
+          <w:ilvl w:val="1"/>
+          <w:numId w:val="1"/>
+        </w:numPr>
+      </w:pPr>
+      <w:r>
+        <w:t xml:space="preserve">Download the </w:t>
+      </w:r>
+      <w:proofErr w:type="spellStart"/>
+      <w:r>
+        <w:t>github</w:t>
+      </w:r>
+      <w:proofErr w:type="spellEnd"/>
+      <w:r>
+        <w:t xml:space="preserve"> files for this course</w:t>
+      </w:r>
+    </w:p>
+    <w:p>
+      <w:pPr>
+        <w:pStyle w:val="ListParagraph"/>
+        <w:numPr>
+          <w:ilvl w:val="1"/>
+          <w:numId w:val="1"/>
+        </w:numPr>
+      </w:pPr>
+      <w:r>
+        <w:t xml:space="preserve">Using </w:t>
+      </w:r>
+      <w:proofErr w:type="spellStart"/>
+      <w:r>
+        <w:t>Github</w:t>
+      </w:r>
+      <w:proofErr w:type="spellEnd"/>
+      <w:r>
+        <w:t xml:space="preserve"> desktop to make repository online</w:t>
+      </w:r>
+    </w:p>
+    <w:p>
+      <w:pPr>
+        <w:pStyle w:val="ListParagraph"/>
+        <w:numPr>
+          <w:ilvl w:val="2"/>
+          <w:numId w:val="1"/>
+        </w:numPr>
+      </w:pPr>
+      <w:r>
+        <w:t xml:space="preserve">Have them make </w:t>
+      </w:r>
+      <w:r>
+        <w:t>their folder with workshop files into a repo</w:t>
+      </w:r>
+    </w:p>
+    <w:p>
+      <w:pPr>
+        <w:pStyle w:val="ListParagraph"/>
+        <w:numPr>
+          <w:ilvl w:val="1"/>
+          <w:numId w:val="1"/>
+        </w:numPr>
+      </w:pPr>
+      <w:r>
+        <w:t>Benefits/uses for reproducible and collaborative research</w:t>
+      </w:r>
+    </w:p>
+    <w:p>
+      <w:pPr>
+        <w:pStyle w:val="ListParagraph"/>
+        <w:numPr>
+          <w:ilvl w:val="2"/>
+          <w:numId w:val="1"/>
+        </w:numPr>
+      </w:pPr>
+      <w:r>
+        <w:t>Script and data accessibility</w:t>
+      </w:r>
+    </w:p>
+    <w:p>
+      <w:pPr>
+        <w:pStyle w:val="ListParagraph"/>
+        <w:numPr>
+          <w:ilvl w:val="2"/>
+          <w:numId w:val="1"/>
+        </w:numPr>
+      </w:pPr>
+      <w:r>
+        <w:t>Folder structure</w:t>
+      </w:r>
+    </w:p>
+    <w:p>
+      <w:pPr>
+        <w:pStyle w:val="ListParagraph"/>
+        <w:numPr>
+          <w:ilvl w:val="2"/>
+          <w:numId w:val="1"/>
+        </w:numPr>
+      </w:pPr>
+      <w:r>
+        <w:t>README files</w:t>
+      </w:r>
+    </w:p>
+    <w:p/>
+    <w:p>
+      <w:pPr>
+        <w:pStyle w:val="ListParagraph"/>
+        <w:numPr>
+          <w:ilvl w:val="0"/>
+          <w:numId w:val="1"/>
+        </w:numPr>
+      </w:pPr>
+      <w:r>
+        <w:t xml:space="preserve">R </w:t>
+      </w:r>
+      <w:r>
         <w:t>OVERVIEW</w:t>
       </w:r>
     </w:p>
@@ -69,18 +205,6 @@
         </w:numPr>
       </w:pPr>
       <w:r>
-        <w:t>Packages/libraries</w:t>
-      </w:r>
-    </w:p>
-    <w:p>
-      <w:pPr>
-        <w:pStyle w:val="ListParagraph"/>
-        <w:numPr>
-          <w:ilvl w:val="2"/>
-          <w:numId w:val="1"/>
-        </w:numPr>
-      </w:pPr>
-      <w:r>
         <w:t>How r integrates with your system</w:t>
       </w:r>
     </w:p>
@@ -156,6 +280,13 @@
         <w:t>Potential practice assignment/problem?</w:t>
       </w:r>
     </w:p>
+    <w:p/>
+    <w:p>
+      <w:r>
+        <w:t>5-10 min BREAK</w:t>
+      </w:r>
+    </w:p>
+    <w:p/>
     <w:p>
       <w:pPr>
         <w:pStyle w:val="ListParagraph"/>
@@ -280,6 +411,7 @@
         </w:numPr>
       </w:pPr>
       <w:r>
+        <w:lastRenderedPageBreak/>
         <w:t>Have them generate a new R markdown file from the practice assignment code/script they did earlier</w:t>
       </w:r>
     </w:p>
@@ -346,110 +478,19 @@
     <w:p>
       <w:pPr>
         <w:pStyle w:val="ListParagraph"/>
+        <w:ind w:left="2160"/>
+      </w:pPr>
+    </w:p>
+    <w:p>
+      <w:pPr>
+        <w:pStyle w:val="ListParagraph"/>
         <w:numPr>
           <w:ilvl w:val="0"/>
           <w:numId w:val="1"/>
         </w:numPr>
       </w:pPr>
       <w:r>
-        <w:t>GITHUB</w:t>
-      </w:r>
-    </w:p>
-    <w:p>
-      <w:pPr>
-        <w:pStyle w:val="ListParagraph"/>
-        <w:numPr>
-          <w:ilvl w:val="1"/>
-          <w:numId w:val="1"/>
-        </w:numPr>
-      </w:pPr>
-      <w:r>
-        <w:t xml:space="preserve">Overview of Git &amp; </w:t>
-      </w:r>
-      <w:proofErr w:type="spellStart"/>
-      <w:r>
-        <w:t>Github</w:t>
-      </w:r>
-      <w:proofErr w:type="spellEnd"/>
-    </w:p>
-    <w:p>
-      <w:pPr>
-        <w:pStyle w:val="ListParagraph"/>
-        <w:numPr>
-          <w:ilvl w:val="1"/>
-          <w:numId w:val="1"/>
-        </w:numPr>
-      </w:pPr>
-      <w:r>
-        <w:t xml:space="preserve">Using </w:t>
-      </w:r>
-      <w:proofErr w:type="spellStart"/>
-      <w:r>
-        <w:t>Github</w:t>
-      </w:r>
-      <w:proofErr w:type="spellEnd"/>
-      <w:r>
-        <w:t xml:space="preserve"> desktop to make repository online</w:t>
-      </w:r>
-    </w:p>
-    <w:p>
-      <w:pPr>
-        <w:pStyle w:val="ListParagraph"/>
-        <w:numPr>
-          <w:ilvl w:val="2"/>
-          <w:numId w:val="1"/>
-        </w:numPr>
-      </w:pPr>
-      <w:r>
-        <w:t>Have them make their folder into a repo</w:t>
-      </w:r>
-    </w:p>
-    <w:p>
-      <w:pPr>
-        <w:pStyle w:val="ListParagraph"/>
-        <w:numPr>
-          <w:ilvl w:val="1"/>
-          <w:numId w:val="1"/>
-        </w:numPr>
-      </w:pPr>
-      <w:r>
-        <w:t>Benefits/uses for reproducible and collaborative research</w:t>
-      </w:r>
-    </w:p>
-    <w:p>
-      <w:pPr>
-        <w:pStyle w:val="ListParagraph"/>
-        <w:numPr>
-          <w:ilvl w:val="2"/>
-          <w:numId w:val="1"/>
-        </w:numPr>
-      </w:pPr>
-      <w:r>
-        <w:t>Script and data accessibility</w:t>
-      </w:r>
-    </w:p>
-    <w:p>
-      <w:pPr>
-        <w:pStyle w:val="ListParagraph"/>
-        <w:numPr>
-          <w:ilvl w:val="2"/>
-          <w:numId w:val="1"/>
-        </w:numPr>
-      </w:pPr>
-      <w:r>
-        <w:t>Folder structure</w:t>
-      </w:r>
-    </w:p>
-    <w:p>
-      <w:pPr>
-        <w:pStyle w:val="ListParagraph"/>
-        <w:numPr>
-          <w:ilvl w:val="2"/>
-          <w:numId w:val="1"/>
-        </w:numPr>
-      </w:pPr>
-      <w:r>
-        <w:t>README files</w:t>
+        <w:t>TIDY DATA</w:t>
       </w:r>
     </w:p>
     <w:sectPr>

</xml_diff>

<commit_message>
updates to agenda and ppt
</commit_message>
<xml_diff>
--- a/docs/Proposed Agenda for ASM R Workshop.docx
+++ b/docs/Proposed Agenda for ASM R Workshop.docx
@@ -7,6 +7,7 @@
         <w:t>Proposed Agenda for ASM R Workshop – Purdue 2025</w:t>
       </w:r>
     </w:p>
+    <w:p/>
     <w:p>
       <w:pPr>
         <w:pStyle w:val="ListParagraph"/>
@@ -16,7 +17,10 @@
         </w:numPr>
       </w:pPr>
       <w:r>
-        <w:t>GITHUB</w:t>
+        <w:t xml:space="preserve">R </w:t>
+      </w:r>
+      <w:r>
+        <w:t>OVERVIEW</w:t>
       </w:r>
     </w:p>
     <w:p>
@@ -28,11 +32,35 @@
         </w:numPr>
       </w:pPr>
       <w:r>
-        <w:t xml:space="preserve">Overview of Git &amp; </w:t>
+        <w:t>Walkthrough a basic prepared R script – maybe a fake analysis?</w:t>
+      </w:r>
+    </w:p>
+    <w:p>
+      <w:pPr>
+        <w:pStyle w:val="ListParagraph"/>
+        <w:numPr>
+          <w:ilvl w:val="1"/>
+          <w:numId w:val="1"/>
+        </w:numPr>
+      </w:pPr>
+      <w:r>
+        <w:t>Brief intro to coding/R</w:t>
+      </w:r>
+    </w:p>
+    <w:p>
+      <w:pPr>
+        <w:pStyle w:val="ListParagraph"/>
+        <w:numPr>
+          <w:ilvl w:val="2"/>
+          <w:numId w:val="1"/>
+        </w:numPr>
+      </w:pPr>
+      <w:r>
+        <w:t xml:space="preserve">Layout or </w:t>
       </w:r>
       <w:proofErr w:type="spellStart"/>
       <w:r>
-        <w:t>Github</w:t>
+        <w:t>Rstudio</w:t>
       </w:r>
       <w:proofErr w:type="spellEnd"/>
     </w:p>
@@ -40,79 +68,36 @@
       <w:pPr>
         <w:pStyle w:val="ListParagraph"/>
         <w:numPr>
+          <w:ilvl w:val="2"/>
+          <w:numId w:val="1"/>
+        </w:numPr>
+      </w:pPr>
+      <w:r>
+        <w:t>How r integrates with your system</w:t>
+      </w:r>
+    </w:p>
+    <w:p>
+      <w:pPr>
+        <w:pStyle w:val="ListParagraph"/>
+        <w:numPr>
+          <w:ilvl w:val="2"/>
+          <w:numId w:val="1"/>
+        </w:numPr>
+      </w:pPr>
+      <w:r>
+        <w:t>R projects</w:t>
+      </w:r>
+    </w:p>
+    <w:p>
+      <w:pPr>
+        <w:pStyle w:val="ListParagraph"/>
+        <w:numPr>
           <w:ilvl w:val="1"/>
           <w:numId w:val="1"/>
         </w:numPr>
       </w:pPr>
       <w:r>
-        <w:t xml:space="preserve">Download the </w:t>
-      </w:r>
-      <w:proofErr w:type="spellStart"/>
-      <w:r>
-        <w:t>github</w:t>
-      </w:r>
-      <w:proofErr w:type="spellEnd"/>
-      <w:r>
-        <w:t xml:space="preserve"> files for this course</w:t>
-      </w:r>
-    </w:p>
-    <w:p>
-      <w:pPr>
-        <w:pStyle w:val="ListParagraph"/>
-        <w:numPr>
-          <w:ilvl w:val="1"/>
-          <w:numId w:val="1"/>
-        </w:numPr>
-      </w:pPr>
-      <w:r>
-        <w:t xml:space="preserve">Using </w:t>
-      </w:r>
-      <w:proofErr w:type="spellStart"/>
-      <w:r>
-        <w:t>Github</w:t>
-      </w:r>
-      <w:proofErr w:type="spellEnd"/>
-      <w:r>
-        <w:t xml:space="preserve"> desktop to make repository online</w:t>
-      </w:r>
-    </w:p>
-    <w:p>
-      <w:pPr>
-        <w:pStyle w:val="ListParagraph"/>
-        <w:numPr>
-          <w:ilvl w:val="2"/>
-          <w:numId w:val="1"/>
-        </w:numPr>
-      </w:pPr>
-      <w:r>
-        <w:t xml:space="preserve">Have them make </w:t>
-      </w:r>
-      <w:r>
-        <w:t>their folder with workshop files into a repo</w:t>
-      </w:r>
-    </w:p>
-    <w:p>
-      <w:pPr>
-        <w:pStyle w:val="ListParagraph"/>
-        <w:numPr>
-          <w:ilvl w:val="1"/>
-          <w:numId w:val="1"/>
-        </w:numPr>
-      </w:pPr>
-      <w:r>
-        <w:t>Benefits/uses for reproducible and collaborative research</w:t>
-      </w:r>
-    </w:p>
-    <w:p>
-      <w:pPr>
-        <w:pStyle w:val="ListParagraph"/>
-        <w:numPr>
-          <w:ilvl w:val="2"/>
-          <w:numId w:val="1"/>
-        </w:numPr>
-      </w:pPr>
-      <w:r>
-        <w:t>Script and data accessibility</w:t>
+        <w:t>Best coding practices</w:t>
       </w:r>
     </w:p>
     <w:p>
@@ -136,123 +121,6 @@
         </w:numPr>
       </w:pPr>
       <w:r>
-        <w:t>README files</w:t>
-      </w:r>
-    </w:p>
-    <w:p/>
-    <w:p>
-      <w:pPr>
-        <w:pStyle w:val="ListParagraph"/>
-        <w:numPr>
-          <w:ilvl w:val="0"/>
-          <w:numId w:val="1"/>
-        </w:numPr>
-      </w:pPr>
-      <w:r>
-        <w:t xml:space="preserve">R </w:t>
-      </w:r>
-      <w:r>
-        <w:t>OVERVIEW</w:t>
-      </w:r>
-    </w:p>
-    <w:p>
-      <w:pPr>
-        <w:pStyle w:val="ListParagraph"/>
-        <w:numPr>
-          <w:ilvl w:val="1"/>
-          <w:numId w:val="1"/>
-        </w:numPr>
-      </w:pPr>
-      <w:r>
-        <w:t>Walkthrough a basic prepared R script – maybe a fake analysis?</w:t>
-      </w:r>
-    </w:p>
-    <w:p>
-      <w:pPr>
-        <w:pStyle w:val="ListParagraph"/>
-        <w:numPr>
-          <w:ilvl w:val="1"/>
-          <w:numId w:val="1"/>
-        </w:numPr>
-      </w:pPr>
-      <w:r>
-        <w:t>Brief intro to coding/R</w:t>
-      </w:r>
-    </w:p>
-    <w:p>
-      <w:pPr>
-        <w:pStyle w:val="ListParagraph"/>
-        <w:numPr>
-          <w:ilvl w:val="2"/>
-          <w:numId w:val="1"/>
-        </w:numPr>
-      </w:pPr>
-      <w:r>
-        <w:t xml:space="preserve">Layout or </w:t>
-      </w:r>
-      <w:proofErr w:type="spellStart"/>
-      <w:r>
-        <w:t>Rstudio</w:t>
-      </w:r>
-      <w:proofErr w:type="spellEnd"/>
-    </w:p>
-    <w:p>
-      <w:pPr>
-        <w:pStyle w:val="ListParagraph"/>
-        <w:numPr>
-          <w:ilvl w:val="2"/>
-          <w:numId w:val="1"/>
-        </w:numPr>
-      </w:pPr>
-      <w:r>
-        <w:t>How r integrates with your system</w:t>
-      </w:r>
-    </w:p>
-    <w:p>
-      <w:pPr>
-        <w:pStyle w:val="ListParagraph"/>
-        <w:numPr>
-          <w:ilvl w:val="2"/>
-          <w:numId w:val="1"/>
-        </w:numPr>
-      </w:pPr>
-      <w:r>
-        <w:t>R projects</w:t>
-      </w:r>
-    </w:p>
-    <w:p>
-      <w:pPr>
-        <w:pStyle w:val="ListParagraph"/>
-        <w:numPr>
-          <w:ilvl w:val="1"/>
-          <w:numId w:val="1"/>
-        </w:numPr>
-      </w:pPr>
-      <w:r>
-        <w:t>Best coding practices</w:t>
-      </w:r>
-    </w:p>
-    <w:p>
-      <w:pPr>
-        <w:pStyle w:val="ListParagraph"/>
-        <w:numPr>
-          <w:ilvl w:val="2"/>
-          <w:numId w:val="1"/>
-        </w:numPr>
-      </w:pPr>
-      <w:r>
-        <w:t>Folder structure</w:t>
-      </w:r>
-    </w:p>
-    <w:p>
-      <w:pPr>
-        <w:pStyle w:val="ListParagraph"/>
-        <w:numPr>
-          <w:ilvl w:val="2"/>
-          <w:numId w:val="1"/>
-        </w:numPr>
-      </w:pPr>
-      <w:r>
         <w:t>Comments &amp; headers</w:t>
       </w:r>
     </w:p>
@@ -271,22 +139,9 @@
     <w:p>
       <w:pPr>
         <w:pStyle w:val="ListParagraph"/>
-        <w:numPr>
-          <w:ilvl w:val="3"/>
-          <w:numId w:val="1"/>
-        </w:numPr>
-      </w:pPr>
-      <w:r>
-        <w:t>Potential practice assignment/problem?</w:t>
-      </w:r>
-    </w:p>
-    <w:p/>
-    <w:p>
-      <w:r>
-        <w:t>5-10 min BREAK</w:t>
-      </w:r>
-    </w:p>
-    <w:p/>
+        <w:ind w:left="2880"/>
+      </w:pPr>
+    </w:p>
     <w:p>
       <w:pPr>
         <w:pStyle w:val="ListParagraph"/>
@@ -411,68 +266,204 @@
         </w:numPr>
       </w:pPr>
       <w:r>
+        <w:t>Have them generate a new R markdown file from the practice assignment code/script they did earlier</w:t>
+      </w:r>
+    </w:p>
+    <w:p>
+      <w:pPr>
+        <w:pStyle w:val="ListParagraph"/>
+        <w:numPr>
+          <w:ilvl w:val="2"/>
+          <w:numId w:val="1"/>
+        </w:numPr>
+      </w:pPr>
+      <w:r>
+        <w:t>Headings</w:t>
+      </w:r>
+    </w:p>
+    <w:p>
+      <w:pPr>
+        <w:pStyle w:val="ListParagraph"/>
+        <w:numPr>
+          <w:ilvl w:val="2"/>
+          <w:numId w:val="1"/>
+        </w:numPr>
+      </w:pPr>
+      <w:r>
+        <w:t>Annotation</w:t>
+      </w:r>
+    </w:p>
+    <w:p>
+      <w:pPr>
+        <w:pStyle w:val="ListParagraph"/>
+        <w:numPr>
+          <w:ilvl w:val="2"/>
+          <w:numId w:val="1"/>
+        </w:numPr>
+      </w:pPr>
+      <w:r>
+        <w:t>Code chunks</w:t>
+      </w:r>
+    </w:p>
+    <w:p>
+      <w:pPr>
+        <w:pStyle w:val="ListParagraph"/>
+        <w:numPr>
+          <w:ilvl w:val="2"/>
+          <w:numId w:val="1"/>
+        </w:numPr>
+      </w:pPr>
+      <w:r>
+        <w:t>Links</w:t>
+      </w:r>
+    </w:p>
+    <w:p>
+      <w:pPr>
+        <w:pStyle w:val="ListParagraph"/>
+        <w:numPr>
+          <w:ilvl w:val="2"/>
+          <w:numId w:val="1"/>
+        </w:numPr>
+      </w:pPr>
+      <w:r>
+        <w:t>Images</w:t>
+      </w:r>
+    </w:p>
+    <w:p/>
+    <w:p>
+      <w:r>
+        <w:t>5-10 min BREAK</w:t>
+      </w:r>
+    </w:p>
+    <w:p/>
+    <w:p>
+      <w:pPr>
+        <w:pStyle w:val="ListParagraph"/>
+        <w:numPr>
+          <w:ilvl w:val="0"/>
+          <w:numId w:val="1"/>
+        </w:numPr>
+      </w:pPr>
+      <w:r>
+        <w:t>GITHUB</w:t>
+      </w:r>
+    </w:p>
+    <w:p>
+      <w:pPr>
+        <w:pStyle w:val="ListParagraph"/>
+        <w:numPr>
+          <w:ilvl w:val="1"/>
+          <w:numId w:val="1"/>
+        </w:numPr>
+      </w:pPr>
+      <w:r>
+        <w:t xml:space="preserve">Overview of Git &amp; </w:t>
+      </w:r>
+      <w:proofErr w:type="spellStart"/>
+      <w:r>
+        <w:t>Github</w:t>
+      </w:r>
+      <w:proofErr w:type="spellEnd"/>
+    </w:p>
+    <w:p>
+      <w:pPr>
+        <w:pStyle w:val="ListParagraph"/>
+        <w:numPr>
+          <w:ilvl w:val="1"/>
+          <w:numId w:val="1"/>
+        </w:numPr>
+      </w:pPr>
+      <w:r>
+        <w:t xml:space="preserve">Download the </w:t>
+      </w:r>
+      <w:proofErr w:type="spellStart"/>
+      <w:r>
+        <w:t>github</w:t>
+      </w:r>
+      <w:proofErr w:type="spellEnd"/>
+      <w:r>
+        <w:t xml:space="preserve"> files for this course</w:t>
+      </w:r>
+    </w:p>
+    <w:p>
+      <w:pPr>
+        <w:pStyle w:val="ListParagraph"/>
+        <w:numPr>
+          <w:ilvl w:val="1"/>
+          <w:numId w:val="1"/>
+        </w:numPr>
+      </w:pPr>
+      <w:r>
+        <w:t xml:space="preserve">Using </w:t>
+      </w:r>
+      <w:proofErr w:type="spellStart"/>
+      <w:r>
+        <w:t>Github</w:t>
+      </w:r>
+      <w:proofErr w:type="spellEnd"/>
+      <w:r>
+        <w:t xml:space="preserve"> desktop to make repository online</w:t>
+      </w:r>
+    </w:p>
+    <w:p>
+      <w:pPr>
+        <w:pStyle w:val="ListParagraph"/>
+        <w:numPr>
+          <w:ilvl w:val="2"/>
+          <w:numId w:val="1"/>
+        </w:numPr>
+      </w:pPr>
+      <w:r>
         <w:lastRenderedPageBreak/>
-        <w:t>Have them generate a new R markdown file from the practice assignment code/script they did earlier</w:t>
-      </w:r>
-    </w:p>
-    <w:p>
-      <w:pPr>
-        <w:pStyle w:val="ListParagraph"/>
-        <w:numPr>
-          <w:ilvl w:val="2"/>
-          <w:numId w:val="1"/>
-        </w:numPr>
-      </w:pPr>
-      <w:r>
-        <w:t>Headings</w:t>
-      </w:r>
-    </w:p>
-    <w:p>
-      <w:pPr>
-        <w:pStyle w:val="ListParagraph"/>
-        <w:numPr>
-          <w:ilvl w:val="2"/>
-          <w:numId w:val="1"/>
-        </w:numPr>
-      </w:pPr>
-      <w:r>
-        <w:t>Annotation</w:t>
-      </w:r>
-    </w:p>
-    <w:p>
-      <w:pPr>
-        <w:pStyle w:val="ListParagraph"/>
-        <w:numPr>
-          <w:ilvl w:val="2"/>
-          <w:numId w:val="1"/>
-        </w:numPr>
-      </w:pPr>
-      <w:r>
-        <w:t>Code chunks</w:t>
-      </w:r>
-    </w:p>
-    <w:p>
-      <w:pPr>
-        <w:pStyle w:val="ListParagraph"/>
-        <w:numPr>
-          <w:ilvl w:val="2"/>
-          <w:numId w:val="1"/>
-        </w:numPr>
-      </w:pPr>
-      <w:r>
-        <w:t>Links</w:t>
-      </w:r>
-    </w:p>
-    <w:p>
-      <w:pPr>
-        <w:pStyle w:val="ListParagraph"/>
-        <w:numPr>
-          <w:ilvl w:val="2"/>
-          <w:numId w:val="1"/>
-        </w:numPr>
-      </w:pPr>
-      <w:r>
-        <w:t>Images</w:t>
+        <w:t>Have them make their folder with workshop files into a repo</w:t>
+      </w:r>
+    </w:p>
+    <w:p>
+      <w:pPr>
+        <w:pStyle w:val="ListParagraph"/>
+        <w:numPr>
+          <w:ilvl w:val="1"/>
+          <w:numId w:val="1"/>
+        </w:numPr>
+      </w:pPr>
+      <w:r>
+        <w:t>Benefits/uses for reproducible and collaborative research</w:t>
+      </w:r>
+    </w:p>
+    <w:p>
+      <w:pPr>
+        <w:pStyle w:val="ListParagraph"/>
+        <w:numPr>
+          <w:ilvl w:val="2"/>
+          <w:numId w:val="1"/>
+        </w:numPr>
+      </w:pPr>
+      <w:r>
+        <w:t>Script and data accessibility</w:t>
+      </w:r>
+    </w:p>
+    <w:p>
+      <w:pPr>
+        <w:pStyle w:val="ListParagraph"/>
+        <w:numPr>
+          <w:ilvl w:val="2"/>
+          <w:numId w:val="1"/>
+        </w:numPr>
+      </w:pPr>
+      <w:r>
+        <w:t>Folder structure</w:t>
+      </w:r>
+    </w:p>
+    <w:p>
+      <w:pPr>
+        <w:pStyle w:val="ListParagraph"/>
+        <w:numPr>
+          <w:ilvl w:val="2"/>
+          <w:numId w:val="1"/>
+        </w:numPr>
+      </w:pPr>
+      <w:r>
+        <w:t>README files</w:t>
       </w:r>
     </w:p>
     <w:p>

</xml_diff>